<commit_message>
yeah i fucked everything up but it's fine :C
</commit_message>
<xml_diff>
--- a/paperwork/astroids but realy big.docx
+++ b/paperwork/astroids but realy big.docx
@@ -208,6 +208,7 @@
           <w:b/>
           <w:sz w:val="36"/>
           <w:szCs w:val="36"/>
+          <w:highlight w:val="yellow"/>
         </w:rPr>
         <w:t>System overview</w:t>
       </w:r>
@@ -2202,7 +2203,7 @@
                 <w:rFonts w:ascii="Arial" w:hAnsi="Arial" w:cs="Arial"/>
                 <w:color w:val="000000"/>
               </w:rPr>
-              <w:t>7</w:t>
+              <w:t>6</w:t>
             </w:r>
           </w:p>
         </w:tc>
@@ -2338,7 +2339,15 @@
                 <w:i/>
                 <w:color w:val="000000"/>
               </w:rPr>
-              <w:t>2 hours</w:t>
+              <w:t>1</w:t>
+            </w:r>
+            <w:r>
+              <w:rPr>
+                <w:rFonts w:ascii="Arial" w:hAnsi="Arial" w:cs="Arial"/>
+                <w:i/>
+                <w:color w:val="000000"/>
+              </w:rPr>
+              <w:t xml:space="preserve"> hour</w:t>
             </w:r>
           </w:p>
         </w:tc>
@@ -3364,8 +3373,6 @@
               </w:rPr>
               <w:t>6</w:t>
             </w:r>
-            <w:bookmarkStart w:id="0" w:name="_GoBack"/>
-            <w:bookmarkEnd w:id="0"/>
           </w:p>
         </w:tc>
       </w:tr>
@@ -3482,8 +3489,10 @@
                 <w:rFonts w:ascii="Arial" w:hAnsi="Arial" w:cs="Arial"/>
                 <w:color w:val="000000"/>
               </w:rPr>
-              <w:t>8</w:t>
-            </w:r>
+              <w:t>7</w:t>
+            </w:r>
+            <w:bookmarkStart w:id="0" w:name="_GoBack"/>
+            <w:bookmarkEnd w:id="0"/>
             <w:r>
               <w:rPr>
                 <w:rFonts w:ascii="Arial" w:hAnsi="Arial" w:cs="Arial"/>
@@ -5467,7 +5476,7 @@
 </file>
 
 <file path=customXml/itemProps1.xml><?xml version="1.0" encoding="utf-8"?>
-<ds:datastoreItem xmlns:ds="http://schemas.openxmlformats.org/officeDocument/2006/customXml" ds:itemID="{B12B3383-B258-4661-931C-F8CCB931C6A3}">
+<ds:datastoreItem xmlns:ds="http://schemas.openxmlformats.org/officeDocument/2006/customXml" ds:itemID="{C20919E5-D350-4740-8FFE-F45FFBD73218}">
   <ds:schemaRefs>
     <ds:schemaRef ds:uri="http://schemas.openxmlformats.org/officeDocument/2006/bibliography"/>
   </ds:schemaRefs>

</xml_diff>